<commit_message>
Update Formato_Proyecto_Modular - copia.docx
Formato modificado en la bibliografia
</commit_message>
<xml_diff>
--- a/Formato_Proyecto_Modular - copia.docx
+++ b/Formato_Proyecto_Modular - copia.docx
@@ -43,16 +43,8 @@
         <w:rPr>
           <w:sz w:val="22"/>
         </w:rPr>
-        <w:t xml:space="preserve">Jose Luis Serna </w:t>
-      </w:r>
-      <w:proofErr w:type="spellStart"/>
-      <w:r>
-        <w:rPr>
-          <w:sz w:val="22"/>
-        </w:rPr>
-        <w:t>Serna</w:t>
-      </w:r>
-      <w:proofErr w:type="spellEnd"/>
+        <w:t>Jose Luis Serna Serna</w:t>
+      </w:r>
       <w:r>
         <w:rPr>
           <w:sz w:val="22"/>
@@ -226,7 +218,6 @@
         </w:rPr>
       </w:pPr>
       <w:commentRangeStart w:id="0"/>
-      <w:proofErr w:type="spellStart"/>
       <w:r>
         <w:rPr>
           <w:b/>
@@ -235,7 +226,6 @@
         </w:rPr>
         <w:t>Abstract</w:t>
       </w:r>
-      <w:proofErr w:type="spellEnd"/>
       <w:r>
         <w:rPr>
           <w:b/>
@@ -353,44 +343,28 @@
           <w:b/>
           <w:sz w:val="18"/>
         </w:rPr>
-        <w:t xml:space="preserve"> deberá utilizar más </w:t>
-      </w:r>
-      <w:proofErr w:type="gramStart"/>
+        <w:t xml:space="preserve"> deberá utilizar más de </w:t>
+      </w:r>
       <w:r>
         <w:rPr>
           <w:b/>
           <w:sz w:val="18"/>
         </w:rPr>
-        <w:t xml:space="preserve">de </w:t>
+        <w:t xml:space="preserve"> </w:t>
       </w:r>
       <w:r>
         <w:rPr>
           <w:b/>
           <w:sz w:val="18"/>
         </w:rPr>
-        <w:t xml:space="preserve"> </w:t>
+        <w:t>1</w:t>
       </w:r>
       <w:r>
         <w:rPr>
           <w:b/>
           <w:sz w:val="18"/>
         </w:rPr>
-        <w:t>1</w:t>
-      </w:r>
-      <w:r>
-        <w:rPr>
-          <w:b/>
-          <w:sz w:val="18"/>
-        </w:rPr>
-        <w:t>50</w:t>
-      </w:r>
-      <w:proofErr w:type="gramEnd"/>
-      <w:r>
-        <w:rPr>
-          <w:b/>
-          <w:sz w:val="18"/>
-        </w:rPr>
-        <w:t xml:space="preserve"> palabras</w:t>
+        <w:t>50 palabras</w:t>
       </w:r>
       <w:r>
         <w:rPr>
@@ -870,15 +844,7 @@
         <w:ind w:left="-15" w:right="0"/>
       </w:pPr>
       <w:r>
-        <w:t xml:space="preserve">La totalidad del documento se debe escribir usando Times New </w:t>
-      </w:r>
-      <w:proofErr w:type="spellStart"/>
-      <w:r>
-        <w:t>Roman</w:t>
-      </w:r>
-      <w:proofErr w:type="spellEnd"/>
-      <w:r>
-        <w:t xml:space="preserve"> o equivalente. Otros tipos de fuente serán utilizados solamente cuando sea requerido para casos especiales.</w:t>
+        <w:t>La totalidad del documento se debe escribir usando Times New Roman o equivalente. Otros tipos de fuente serán utilizados solamente cuando sea requerido para casos especiales.</w:t>
       </w:r>
     </w:p>
     <w:p>
@@ -1009,7 +975,6 @@
               <w:spacing w:after="0" w:line="259" w:lineRule="auto"/>
               <w:ind w:right="0" w:firstLine="0"/>
             </w:pPr>
-            <w:proofErr w:type="spellStart"/>
             <w:r>
               <w:rPr>
                 <w:b/>
@@ -1017,7 +982,6 @@
               </w:rPr>
               <w:t>Tam</w:t>
             </w:r>
-            <w:proofErr w:type="spellEnd"/>
           </w:p>
           <w:p>
             <w:pPr>
@@ -1054,41 +1018,13 @@
                 <w:lang w:val="en-US"/>
               </w:rPr>
             </w:pPr>
-            <w:proofErr w:type="spellStart"/>
             <w:r>
               <w:rPr>
                 <w:b/>
                 <w:sz w:val="18"/>
                 <w:lang w:val="en-US"/>
               </w:rPr>
-              <w:t>Apariencia</w:t>
-            </w:r>
-            <w:proofErr w:type="spellEnd"/>
-            <w:r>
-              <w:rPr>
-                <w:b/>
-                <w:sz w:val="18"/>
-                <w:lang w:val="en-US"/>
-              </w:rPr>
-              <w:t xml:space="preserve"> (</w:t>
-            </w:r>
-            <w:proofErr w:type="spellStart"/>
-            <w:r>
-              <w:rPr>
-                <w:b/>
-                <w:sz w:val="18"/>
-                <w:lang w:val="en-US"/>
-              </w:rPr>
-              <w:t>en</w:t>
-            </w:r>
-            <w:proofErr w:type="spellEnd"/>
-            <w:r>
-              <w:rPr>
-                <w:b/>
-                <w:sz w:val="18"/>
-                <w:lang w:val="en-US"/>
-              </w:rPr>
-              <w:t xml:space="preserve"> Time New Roman ó Times)</w:t>
+              <w:t>Apariencia (en Time New Roman ó Times)</w:t>
             </w:r>
           </w:p>
         </w:tc>
@@ -1416,19 +1352,8 @@
                 <w:b/>
                 <w:sz w:val="18"/>
               </w:rPr>
-              <w:t xml:space="preserve">Negrita Cuerpo del </w:t>
+              <w:t>Negrita Cuerpo del abstract</w:t>
             </w:r>
-            <w:proofErr w:type="spellStart"/>
-            <w:proofErr w:type="gramStart"/>
-            <w:r>
-              <w:rPr>
-                <w:b/>
-                <w:sz w:val="18"/>
-              </w:rPr>
-              <w:t>abstract</w:t>
-            </w:r>
-            <w:proofErr w:type="spellEnd"/>
-            <w:proofErr w:type="gramEnd"/>
           </w:p>
         </w:tc>
         <w:tc>
@@ -1822,15 +1747,7 @@
         <w:ind w:left="-15" w:right="0"/>
       </w:pPr>
       <w:r>
-        <w:t xml:space="preserve">Cada sección deberá dividirse como máximo en 3 niveles de </w:t>
-      </w:r>
-      <w:proofErr w:type="spellStart"/>
-      <w:r>
-        <w:t>sub-secciones</w:t>
-      </w:r>
-      <w:proofErr w:type="spellEnd"/>
-      <w:r>
-        <w:t>. Todo subtitulo deberá tener letra de tamaño 10 puntos y cada palabra en el título deberá iniciar con mayúscula excepto las palabras menores como se indicó en la sección III.B.</w:t>
+        <w:t>Cada sección deberá dividirse como máximo en 3 niveles de sub-secciones. Todo subtitulo deberá tener letra de tamaño 10 puntos y cada palabra en el título deberá iniciar con mayúscula excepto las palabras menores como se indicó en la sección III.B.</w:t>
       </w:r>
     </w:p>
     <w:p>
@@ -2302,15 +2219,7 @@
         <w:ind w:left="-15" w:right="0"/>
       </w:pPr>
       <w:r>
-        <w:t xml:space="preserve">Cualquier </w:t>
-      </w:r>
-      <w:proofErr w:type="spellStart"/>
-      <w:r>
-        <w:t>hiper-vínculo</w:t>
-      </w:r>
-      <w:proofErr w:type="spellEnd"/>
-      <w:r>
-        <w:t xml:space="preserve"> o referencia a Internet debe escribirse por completo. Es decir, escribir el URL complete de la ubicación del recurso en lugar de dejar accesos directos.</w:t>
+        <w:t>Cualquier hiper-vínculo o referencia a Internet debe escribirse por completo. Es decir, escribir el URL complete de la ubicación del recurso en lugar de dejar accesos directos.</w:t>
       </w:r>
     </w:p>
     <w:p>
@@ -2366,15 +2275,7 @@
         <w:ind w:left="-15" w:right="0"/>
       </w:pPr>
       <w:r>
-        <w:t>Todas las referencias están numeradas con números arábigos consecutivos que inician en 1 y siempre están encerrados en paréntesis cuadrados (</w:t>
-      </w:r>
-      <w:proofErr w:type="spellStart"/>
-      <w:r>
-        <w:t>p.e</w:t>
-      </w:r>
-      <w:proofErr w:type="spellEnd"/>
-      <w:r>
-        <w:t>. [1]).</w:t>
+        <w:t>Todas las referencias están numeradas con números arábigos consecutivos que inician en 1 y siempre están encerrados en paréntesis cuadrados (p.e. [1]).</w:t>
       </w:r>
     </w:p>
     <w:p>
@@ -3066,39 +2967,7 @@
           <w:sz w:val="16"/>
           <w:lang w:val="en-US"/>
         </w:rPr>
-        <w:t xml:space="preserve">S. M. </w:t>
-      </w:r>
-      <w:proofErr w:type="spellStart"/>
-      <w:r>
-        <w:rPr>
-          <w:sz w:val="16"/>
-          <w:lang w:val="en-US"/>
-        </w:rPr>
-        <w:t>Metev</w:t>
-      </w:r>
-      <w:proofErr w:type="spellEnd"/>
-      <w:r>
-        <w:rPr>
-          <w:sz w:val="16"/>
-          <w:lang w:val="en-US"/>
-        </w:rPr>
-        <w:t xml:space="preserve"> and V. P. </w:t>
-      </w:r>
-      <w:proofErr w:type="spellStart"/>
-      <w:r>
-        <w:rPr>
-          <w:sz w:val="16"/>
-          <w:lang w:val="en-US"/>
-        </w:rPr>
-        <w:t>Veiko</w:t>
-      </w:r>
-      <w:proofErr w:type="spellEnd"/>
-      <w:r>
-        <w:rPr>
-          <w:sz w:val="16"/>
-          <w:lang w:val="en-US"/>
-        </w:rPr>
-        <w:t xml:space="preserve">, </w:t>
+        <w:t xml:space="preserve">S. M. Metev and V. P. Veiko, </w:t>
       </w:r>
       <w:r>
         <w:rPr>
@@ -3115,47 +2984,11 @@
         </w:rPr>
         <w:t xml:space="preserve">, 2nd ed., R. M. Osgood, Jr., Ed. </w:t>
       </w:r>
-      <w:proofErr w:type="spellStart"/>
       <w:r>
         <w:rPr>
           <w:sz w:val="16"/>
         </w:rPr>
-        <w:t>Berlin</w:t>
-      </w:r>
-      <w:proofErr w:type="spellEnd"/>
-      <w:r>
-        <w:rPr>
-          <w:sz w:val="16"/>
-        </w:rPr>
-        <w:t xml:space="preserve">, </w:t>
-      </w:r>
-      <w:proofErr w:type="spellStart"/>
-      <w:r>
-        <w:rPr>
-          <w:sz w:val="16"/>
-        </w:rPr>
-        <w:t>Germany</w:t>
-      </w:r>
-      <w:proofErr w:type="spellEnd"/>
-      <w:r>
-        <w:rPr>
-          <w:sz w:val="16"/>
-        </w:rPr>
-        <w:t>: Springer-</w:t>
-      </w:r>
-      <w:proofErr w:type="spellStart"/>
-      <w:r>
-        <w:rPr>
-          <w:sz w:val="16"/>
-        </w:rPr>
-        <w:t>Verlag</w:t>
-      </w:r>
-      <w:proofErr w:type="spellEnd"/>
-      <w:r>
-        <w:rPr>
-          <w:sz w:val="16"/>
-        </w:rPr>
-        <w:t>, 1998.</w:t>
+        <w:t>Berlin, Germany: Springer-Verlag, 1998.</w:t>
       </w:r>
     </w:p>
     <w:p>
@@ -3189,61 +3022,11 @@
         </w:rPr>
         <w:t xml:space="preserve">, ser. </w:t>
       </w:r>
-      <w:proofErr w:type="spellStart"/>
       <w:r>
         <w:rPr>
           <w:sz w:val="16"/>
         </w:rPr>
-        <w:t>Lecture</w:t>
-      </w:r>
-      <w:proofErr w:type="spellEnd"/>
-      <w:r>
-        <w:rPr>
-          <w:sz w:val="16"/>
-        </w:rPr>
-        <w:t xml:space="preserve"> Notes in </w:t>
-      </w:r>
-      <w:proofErr w:type="spellStart"/>
-      <w:r>
-        <w:rPr>
-          <w:sz w:val="16"/>
-        </w:rPr>
-        <w:t>Statistics</w:t>
-      </w:r>
-      <w:proofErr w:type="spellEnd"/>
-      <w:r>
-        <w:rPr>
-          <w:sz w:val="16"/>
-        </w:rPr>
-        <w:t xml:space="preserve">. </w:t>
-      </w:r>
-      <w:proofErr w:type="spellStart"/>
-      <w:r>
-        <w:rPr>
-          <w:sz w:val="16"/>
-        </w:rPr>
-        <w:t>Berlin</w:t>
-      </w:r>
-      <w:proofErr w:type="spellEnd"/>
-      <w:r>
-        <w:rPr>
-          <w:sz w:val="16"/>
-        </w:rPr>
-        <w:t xml:space="preserve">, </w:t>
-      </w:r>
-      <w:proofErr w:type="spellStart"/>
-      <w:r>
-        <w:rPr>
-          <w:sz w:val="16"/>
-        </w:rPr>
-        <w:t>Germany</w:t>
-      </w:r>
-      <w:proofErr w:type="spellEnd"/>
-      <w:r>
-        <w:rPr>
-          <w:sz w:val="16"/>
-        </w:rPr>
-        <w:t>: Springer, 1989, vol. 61.</w:t>
+        <w:t>Lecture Notes in Statistics. Berlin, Germany: Springer, 1989, vol. 61.</w:t>
       </w:r>
     </w:p>
     <w:p>
@@ -3295,23 +3078,7 @@
           <w:sz w:val="16"/>
           <w:lang w:val="en-US"/>
         </w:rPr>
-        <w:t xml:space="preserve">M. </w:t>
-      </w:r>
-      <w:proofErr w:type="spellStart"/>
-      <w:r>
-        <w:rPr>
-          <w:sz w:val="16"/>
-          <w:lang w:val="en-US"/>
-        </w:rPr>
-        <w:t>Wegmuller</w:t>
-      </w:r>
-      <w:proofErr w:type="spellEnd"/>
-      <w:r>
-        <w:rPr>
-          <w:sz w:val="16"/>
-          <w:lang w:val="en-US"/>
-        </w:rPr>
-        <w:t xml:space="preserve">, J. P. von der Weid, P. Oberson, and N. Gisin, “High resolution fiber distributed measurements with coherent OFDR,” in </w:t>
+        <w:t xml:space="preserve">M. Wegmuller, J. P. von der Weid, P. Oberson, and N. Gisin, “High resolution fiber distributed measurements with coherent OFDR,” in </w:t>
       </w:r>
       <w:r>
         <w:rPr>
@@ -3332,21 +3099,7 @@
         <w:rPr>
           <w:sz w:val="16"/>
         </w:rPr>
-        <w:t xml:space="preserve">, 2000, </w:t>
-      </w:r>
-      <w:proofErr w:type="spellStart"/>
-      <w:r>
-        <w:rPr>
-          <w:sz w:val="16"/>
-        </w:rPr>
-        <w:t>paper</w:t>
-      </w:r>
-      <w:proofErr w:type="spellEnd"/>
-      <w:r>
-        <w:rPr>
-          <w:sz w:val="16"/>
-        </w:rPr>
-        <w:t xml:space="preserve"> 11.3.4, p. 109.</w:t>
+        <w:t>, 2000, paper 11.3.4, p. 109.</w:t>
       </w:r>
     </w:p>
     <w:p>
@@ -3366,23 +3119,7 @@
           <w:sz w:val="16"/>
           <w:lang w:val="en-US"/>
         </w:rPr>
-        <w:t xml:space="preserve">R. E. Sorace, V. S. Reinhardt, and S. A. Vaughn, “High-speed </w:t>
-      </w:r>
-      <w:proofErr w:type="spellStart"/>
-      <w:r>
-        <w:rPr>
-          <w:sz w:val="16"/>
-          <w:lang w:val="en-US"/>
-        </w:rPr>
-        <w:t>digitalto</w:t>
-      </w:r>
-      <w:proofErr w:type="spellEnd"/>
-      <w:r>
-        <w:rPr>
-          <w:sz w:val="16"/>
-          <w:lang w:val="en-US"/>
-        </w:rPr>
-        <w:t>-RF converter,” U.S. Patent 5 668 842, Sept. 16, 1997.</w:t>
+        <w:t>R. E. Sorace, V. S. Reinhardt, and S. A. Vaughn, “High-speed digitalto-RF converter,” U.S. Patent 5 668 842, Sept. 16, 1997.</w:t>
       </w:r>
     </w:p>
     <w:p>
@@ -3422,23 +3159,7 @@
           <w:sz w:val="16"/>
           <w:lang w:val="en-US"/>
         </w:rPr>
-        <w:t xml:space="preserve">M. Shell. (2002) </w:t>
-      </w:r>
-      <w:proofErr w:type="spellStart"/>
-      <w:r>
-        <w:rPr>
-          <w:sz w:val="16"/>
-          <w:lang w:val="en-US"/>
-        </w:rPr>
-        <w:t>IEEEtran</w:t>
-      </w:r>
-      <w:proofErr w:type="spellEnd"/>
-      <w:r>
-        <w:rPr>
-          <w:sz w:val="16"/>
-          <w:lang w:val="en-US"/>
-        </w:rPr>
-        <w:t xml:space="preserve"> homepage on CTAN. [Online]. Available: http://www.ctan.org/texarchive/macros/latex/contrib/supported/IEEEtran/ [8] </w:t>
+        <w:t xml:space="preserve">M. Shell. (2002) IEEEtran homepage on CTAN. [Online]. Available: http://www.ctan.org/texarchive/macros/latex/contrib/supported/IEEEtran/ [8] </w:t>
       </w:r>
       <w:r>
         <w:rPr>
@@ -3473,23 +3194,7 @@
           <w:sz w:val="16"/>
           <w:lang w:val="en-US"/>
         </w:rPr>
-        <w:t xml:space="preserve">“PDCA12-70 data sheet,” </w:t>
-      </w:r>
-      <w:proofErr w:type="spellStart"/>
-      <w:r>
-        <w:rPr>
-          <w:sz w:val="16"/>
-          <w:lang w:val="en-US"/>
-        </w:rPr>
-        <w:t>Opto</w:t>
-      </w:r>
-      <w:proofErr w:type="spellEnd"/>
-      <w:r>
-        <w:rPr>
-          <w:sz w:val="16"/>
-          <w:lang w:val="en-US"/>
-        </w:rPr>
-        <w:t xml:space="preserve"> Speed SA, Mezzovico, Switzerland.</w:t>
+        <w:t>“PDCA12-70 data sheet,” Opto Speed SA, Mezzovico, Switzerland.</w:t>
       </w:r>
     </w:p>
     <w:p>
@@ -3526,23 +3231,7 @@
           <w:sz w:val="16"/>
           <w:lang w:val="en-US"/>
         </w:rPr>
-        <w:t xml:space="preserve">J. Padhye, V. </w:t>
-      </w:r>
-      <w:proofErr w:type="spellStart"/>
-      <w:r>
-        <w:rPr>
-          <w:sz w:val="16"/>
-          <w:lang w:val="en-US"/>
-        </w:rPr>
-        <w:t>Firoiu</w:t>
-      </w:r>
-      <w:proofErr w:type="spellEnd"/>
-      <w:r>
-        <w:rPr>
-          <w:sz w:val="16"/>
-          <w:lang w:val="en-US"/>
-        </w:rPr>
-        <w:t xml:space="preserve">, and D. Towsley, “A stochastic model of TCP Reno congestion avoidance and control,” Univ. of Massachusetts, Amherst, MA, CMPSCI Tech. </w:t>
+        <w:t xml:space="preserve">J. Padhye, V. Firoiu, and D. Towsley, “A stochastic model of TCP Reno congestion avoidance and control,” Univ. of Massachusetts, Amherst, MA, CMPSCI Tech. </w:t>
       </w:r>
       <w:r>
         <w:rPr>
@@ -3584,6 +3273,27 @@
           <w:rStyle w:val="Refdecomentario"/>
         </w:rPr>
         <w:commentReference w:id="16"/>
+      </w:r>
+    </w:p>
+    <w:p>
+      <w:pPr>
+        <w:numPr>
+          <w:ilvl w:val="0"/>
+          <w:numId w:val="6"/>
+        </w:numPr>
+        <w:spacing w:after="0" w:line="241" w:lineRule="auto"/>
+        <w:ind w:right="31" w:hanging="432"/>
+        <w:rPr>
+          <w:lang w:val="en-US"/>
+        </w:rPr>
+      </w:pPr>
+      <w:r>
+        <w:rPr>
+          <w:i/>
+          <w:sz w:val="16"/>
+          <w:lang w:val="en-US"/>
+        </w:rPr>
+        <w:t>Esta es una referencia de prueba</w:t>
       </w:r>
     </w:p>
     <w:sectPr>

</xml_diff>